<commit_message>
inplementatie week 2 + fix spelling week 2
</commit_message>
<xml_diff>
--- a/implementatieplannen/template/Implementatieplan week2.docx
+++ b/implementatieplannen/template/Implementatieplan week2.docx
@@ -4,7 +4,7 @@
   <w:body>
     <w:p>
       <w:pPr>
-        <w:pStyle w:val="Heading1"/>
+        <w:pStyle w:val="Kop1"/>
         <w:rPr>
           <w:lang w:val="nl-NL"/>
         </w:rPr>
@@ -15,31 +15,27 @@
         </w:rPr>
         <w:t xml:space="preserve">Implementatieplan </w:t>
       </w:r>
-      <w:r>
-        <w:rPr>
-          <w:lang w:val="nl-NL"/>
-        </w:rPr>
-        <w:t>titel</w:t>
-      </w:r>
+      <w:proofErr w:type="spellStart"/>
+      <w:r>
+        <w:rPr>
+          <w:lang w:val="nl-NL"/>
+        </w:rPr>
+        <w:t>Localisation</w:t>
+      </w:r>
+      <w:proofErr w:type="spellEnd"/>
     </w:p>
     <w:p>
       <w:pPr>
-        <w:pStyle w:val="Heading2"/>
-        <w:rPr>
-          <w:lang w:val="nl-NL"/>
-        </w:rPr>
-      </w:pPr>
-      <w:r>
-        <w:rPr>
-          <w:lang w:val="nl-NL"/>
-        </w:rPr>
-        <w:t>N</w:t>
-      </w:r>
-      <w:r>
-        <w:rPr>
-          <w:lang w:val="nl-NL"/>
-        </w:rPr>
-        <w:t>amen en datum</w:t>
+        <w:pStyle w:val="Kop2"/>
+        <w:rPr>
+          <w:lang w:val="nl-NL"/>
+        </w:rPr>
+      </w:pPr>
+      <w:r>
+        <w:rPr>
+          <w:lang w:val="nl-NL"/>
+        </w:rPr>
+        <w:t>Week 2 17-05-2015</w:t>
       </w:r>
     </w:p>
     <w:p>
@@ -48,10 +44,58 @@
           <w:lang w:val="nl-NL"/>
         </w:rPr>
       </w:pPr>
+      <w:r>
+        <w:rPr>
+          <w:lang w:val="nl-NL"/>
+        </w:rPr>
+        <w:t xml:space="preserve">Gemaakt door Thijs van </w:t>
+      </w:r>
+      <w:proofErr w:type="spellStart"/>
+      <w:r>
+        <w:rPr>
+          <w:lang w:val="nl-NL"/>
+        </w:rPr>
+        <w:t>Tiem</w:t>
+      </w:r>
+      <w:proofErr w:type="spellEnd"/>
+      <w:r>
+        <w:rPr>
+          <w:lang w:val="nl-NL"/>
+        </w:rPr>
+        <w:t xml:space="preserve"> &amp; </w:t>
+      </w:r>
+      <w:proofErr w:type="spellStart"/>
+      <w:r>
+        <w:rPr>
+          <w:lang w:val="nl-NL"/>
+        </w:rPr>
+        <w:t>Jost</w:t>
+      </w:r>
+      <w:proofErr w:type="spellEnd"/>
+      <w:r>
+        <w:rPr>
+          <w:lang w:val="nl-NL"/>
+        </w:rPr>
+        <w:t xml:space="preserve"> </w:t>
+      </w:r>
+      <w:proofErr w:type="spellStart"/>
+      <w:r>
+        <w:rPr>
+          <w:lang w:val="nl-NL"/>
+        </w:rPr>
+        <w:t>Roijakkers</w:t>
+      </w:r>
+      <w:proofErr w:type="spellEnd"/>
+      <w:r>
+        <w:rPr>
+          <w:lang w:val="nl-NL"/>
+        </w:rPr>
+        <w:t xml:space="preserve"> </w:t>
+      </w:r>
     </w:p>
     <w:p>
       <w:pPr>
-        <w:pStyle w:val="Heading2"/>
+        <w:pStyle w:val="Kop2"/>
         <w:rPr>
           <w:lang w:val="nl-NL"/>
         </w:rPr>
@@ -73,18 +117,38 @@
         <w:rPr>
           <w:lang w:val="nl-NL"/>
         </w:rPr>
-        <w:t>Geef aan wat het doel van de implementatie is</w:t>
-      </w:r>
-      <w:r>
-        <w:rPr>
-          <w:lang w:val="nl-NL"/>
-        </w:rPr>
-        <w:t>.</w:t>
+        <w:t xml:space="preserve">Het doel van de implementatie is te kijken hoe onze code binnen het </w:t>
+      </w:r>
+      <w:proofErr w:type="spellStart"/>
+      <w:r>
+        <w:rPr>
+          <w:lang w:val="nl-NL"/>
+        </w:rPr>
+        <w:t>vision</w:t>
+      </w:r>
+      <w:proofErr w:type="spellEnd"/>
+      <w:r>
+        <w:rPr>
+          <w:lang w:val="nl-NL"/>
+        </w:rPr>
+        <w:t xml:space="preserve"> programma uitgevoerd zou moeten worden en hoe die </w:t>
+      </w:r>
+      <w:r>
+        <w:rPr>
+          <w:lang w:val="nl-NL"/>
+        </w:rPr>
+        <w:t>geïmplementeerd</w:t>
+      </w:r>
+      <w:r>
+        <w:rPr>
+          <w:lang w:val="nl-NL"/>
+        </w:rPr>
+        <w:t xml:space="preserve"> zou moeten worden.</w:t>
       </w:r>
     </w:p>
     <w:p>
       <w:pPr>
-        <w:pStyle w:val="Heading2"/>
+        <w:pStyle w:val="Kop2"/>
         <w:rPr>
           <w:lang w:val="nl-NL"/>
         </w:rPr>
@@ -106,95 +170,322 @@
         <w:rPr>
           <w:lang w:val="nl-NL"/>
         </w:rPr>
-        <w:t>Je geeft hier aan welke methoden er zijn, wat de verschillende tussen de methodes zijn.</w:t>
+        <w:t xml:space="preserve">Er zijn verschillende methodes die gebruikt kunnen worden voor het implementeren van lokalisatie. Wij hebben er voor gekozen om gebruik te maken van de volgende vorm van </w:t>
+      </w:r>
+      <w:r>
+        <w:rPr>
+          <w:lang w:val="nl-NL"/>
+        </w:rPr>
+        <w:t>lokalisatie</w:t>
+      </w:r>
+      <w:r>
+        <w:rPr>
+          <w:lang w:val="nl-NL"/>
+        </w:rPr>
+        <w:t>:</w:t>
       </w:r>
     </w:p>
     <w:p>
       <w:pPr>
-        <w:pStyle w:val="Heading2"/>
-        <w:rPr>
-          <w:lang w:val="nl-NL"/>
-        </w:rPr>
-      </w:pPr>
-      <w:r>
-        <w:rPr>
-          <w:lang w:val="nl-NL"/>
-        </w:rPr>
-        <w:t>Keuze</w:t>
+        <w:rPr>
+          <w:lang w:val="nl-NL"/>
+        </w:rPr>
+      </w:pPr>
+      <w:r>
+        <w:rPr>
+          <w:lang w:val="nl-NL"/>
+        </w:rPr>
+        <w:t xml:space="preserve">Eerst detecteren we het midden </w:t>
+      </w:r>
+      <w:r>
+        <w:rPr>
+          <w:lang w:val="nl-NL"/>
+        </w:rPr>
+        <w:t xml:space="preserve">van </w:t>
+      </w:r>
+      <w:r>
+        <w:rPr>
+          <w:lang w:val="nl-NL"/>
+        </w:rPr>
+        <w:t xml:space="preserve"> de neus en daarna word de mond gedetecteerd. Aan de hand van de mond word naderhand de kind gedetecteerd. </w:t>
       </w:r>
     </w:p>
     <w:p>
       <w:pPr>
         <w:rPr>
-          <w:lang w:val="nl-NL"/>
-        </w:rPr>
-      </w:pPr>
-      <w:r>
-        <w:rPr>
-          <w:lang w:val="nl-NL"/>
-        </w:rPr>
-        <w:t>Je geeft een onderbouwing over waarom een bepaalde methode is gekozen, en/of waarom bepaalde settings zijn gebruikt.</w:t>
+          <w:b/>
+          <w:lang w:val="nl-NL"/>
+        </w:rPr>
+      </w:pPr>
+      <w:r>
+        <w:rPr>
+          <w:b/>
+          <w:lang w:val="nl-NL"/>
+        </w:rPr>
+        <w:t xml:space="preserve">De andere </w:t>
+      </w:r>
+      <w:proofErr w:type="spellStart"/>
+      <w:r>
+        <w:rPr>
+          <w:b/>
+          <w:lang w:val="nl-NL"/>
+        </w:rPr>
+        <w:t>metodes</w:t>
+      </w:r>
+      <w:proofErr w:type="spellEnd"/>
+      <w:r>
+        <w:rPr>
+          <w:b/>
+          <w:lang w:val="nl-NL"/>
+        </w:rPr>
+        <w:t xml:space="preserve"> die we hadden kunnen gebruiken zijn : </w:t>
       </w:r>
     </w:p>
     <w:p>
       <w:pPr>
-        <w:pStyle w:val="Heading2"/>
-        <w:rPr>
-          <w:lang w:val="nl-NL"/>
-        </w:rPr>
-      </w:pPr>
-      <w:r>
-        <w:rPr>
-          <w:lang w:val="nl-NL"/>
-        </w:rPr>
-        <w:t>Implementatie</w:t>
+        <w:pStyle w:val="Lijstalinea"/>
+        <w:numPr>
+          <w:ilvl w:val="0"/>
+          <w:numId w:val="4"/>
+        </w:numPr>
+        <w:rPr>
+          <w:lang w:val="nl-NL"/>
+        </w:rPr>
+      </w:pPr>
+      <w:r>
+        <w:rPr>
+          <w:lang w:val="nl-NL"/>
+        </w:rPr>
+        <w:t xml:space="preserve">Bovenkant hooft en daarna linker en rechter zijkant </w:t>
+      </w:r>
+      <w:r>
+        <w:rPr>
+          <w:lang w:val="nl-NL"/>
+        </w:rPr>
+        <w:t>detecteren</w:t>
       </w:r>
     </w:p>
     <w:p>
       <w:pPr>
-        <w:rPr>
-          <w:lang w:val="nl-NL"/>
-        </w:rPr>
-      </w:pPr>
-      <w:r>
-        <w:rPr>
-          <w:lang w:val="nl-NL"/>
-        </w:rPr>
-        <w:t>Je geeft aan hoe deze keuze is geimplementeerd in de code</w:t>
+        <w:pStyle w:val="Lijstalinea"/>
+        <w:numPr>
+          <w:ilvl w:val="0"/>
+          <w:numId w:val="4"/>
+        </w:numPr>
+        <w:rPr>
+          <w:lang w:val="nl-NL"/>
+        </w:rPr>
+      </w:pPr>
+      <w:r>
+        <w:rPr>
+          <w:lang w:val="nl-NL"/>
+        </w:rPr>
+        <w:t>Kin</w:t>
+      </w:r>
+      <w:r>
+        <w:rPr>
+          <w:lang w:val="nl-NL"/>
+        </w:rPr>
+        <w:t xml:space="preserve"> contouren</w:t>
       </w:r>
     </w:p>
     <w:p>
       <w:pPr>
-        <w:pStyle w:val="Heading2"/>
-        <w:rPr>
-          <w:lang w:val="nl-NL"/>
-        </w:rPr>
-      </w:pPr>
-      <w:r>
-        <w:rPr>
-          <w:lang w:val="nl-NL"/>
-        </w:rPr>
-        <w:t>E</w:t>
-      </w:r>
-      <w:r>
-        <w:rPr>
-          <w:lang w:val="nl-NL"/>
-        </w:rPr>
-        <w:t>valuatie</w:t>
+        <w:pStyle w:val="Lijstalinea"/>
+        <w:numPr>
+          <w:ilvl w:val="0"/>
+          <w:numId w:val="4"/>
+        </w:numPr>
+        <w:rPr>
+          <w:lang w:val="nl-NL"/>
+        </w:rPr>
+      </w:pPr>
+      <w:r>
+        <w:rPr>
+          <w:lang w:val="nl-NL"/>
+        </w:rPr>
+        <w:t>Linker, rechter neusvleugel daarna een deel van de wang en dan de ogen</w:t>
       </w:r>
     </w:p>
     <w:p>
       <w:pPr>
-        <w:rPr>
-          <w:lang w:val="nl-NL"/>
-        </w:rPr>
-      </w:pPr>
-      <w:r>
-        <w:rPr>
-          <w:lang w:val="nl-NL"/>
-        </w:rPr>
-        <w:t>Je geeft aan welke experimenten er gedaan zullen worden om de implementatie te testen en te ‘bewijzen’ dat de implementatie daadwerkelijk correct werkt. Dit geeft direct informatie over de meetrapporten die er zullen worden gemaakt.</w:t>
-      </w:r>
+        <w:pStyle w:val="Lijstalinea"/>
+        <w:numPr>
+          <w:ilvl w:val="0"/>
+          <w:numId w:val="4"/>
+        </w:numPr>
+        <w:rPr>
+          <w:lang w:val="nl-NL"/>
+        </w:rPr>
+      </w:pPr>
+      <w:r>
+        <w:rPr>
+          <w:lang w:val="nl-NL"/>
+        </w:rPr>
+        <w:t>Het lokaliseren van alleen de ogen</w:t>
+      </w:r>
+    </w:p>
+    <w:p>
+      <w:pPr>
+        <w:pStyle w:val="Kop2"/>
+        <w:rPr>
+          <w:lang w:val="nl-NL"/>
+        </w:rPr>
+      </w:pPr>
+      <w:r>
+        <w:rPr>
+          <w:lang w:val="nl-NL"/>
+        </w:rPr>
+        <w:t>Keuze</w:t>
+      </w:r>
+    </w:p>
+    <w:p>
+      <w:pPr>
+        <w:rPr>
+          <w:lang w:val="nl-NL"/>
+        </w:rPr>
+      </w:pPr>
+      <w:r>
+        <w:rPr>
+          <w:lang w:val="nl-NL"/>
+        </w:rPr>
+        <w:t>Omdat we hier voorbeelden van hadden gekregen vanuit de leraar en de eerste methode veel te moeilijk bleek te zijn.</w:t>
+      </w:r>
+      <w:r>
+        <w:rPr>
+          <w:lang w:val="nl-NL"/>
+        </w:rPr>
+        <w:t xml:space="preserve"> We hebben gekozen voor de</w:t>
+      </w:r>
+      <w:r>
+        <w:rPr>
+          <w:lang w:val="nl-NL"/>
+        </w:rPr>
+        <w:t>ze</w:t>
+      </w:r>
+      <w:r>
+        <w:rPr>
+          <w:lang w:val="nl-NL"/>
+        </w:rPr>
+        <w:t xml:space="preserve"> </w:t>
+      </w:r>
+      <w:r>
+        <w:rPr>
+          <w:lang w:val="nl-NL"/>
+        </w:rPr>
+        <w:t>formule</w:t>
+      </w:r>
+      <w:r>
+        <w:rPr>
+          <w:lang w:val="nl-NL"/>
+        </w:rPr>
+        <w:t xml:space="preserve"> </w:t>
+      </w:r>
+      <w:r>
+        <w:rPr>
+          <w:lang w:val="nl-NL"/>
+        </w:rPr>
+        <w:t xml:space="preserve">omdat de </w:t>
+      </w:r>
+      <w:proofErr w:type="spellStart"/>
+      <w:r>
+        <w:rPr>
+          <w:lang w:val="nl-NL"/>
+        </w:rPr>
+        <w:t>wikipedia</w:t>
+      </w:r>
+      <w:proofErr w:type="spellEnd"/>
+      <w:r>
+        <w:rPr>
+          <w:lang w:val="nl-NL"/>
+        </w:rPr>
+        <w:t xml:space="preserve"> pagina die we hier voor gebruikt hadden dit als voorbeeld gaf. </w:t>
+      </w:r>
+    </w:p>
+    <w:p>
+      <w:pPr>
+        <w:pStyle w:val="Kop2"/>
+        <w:rPr>
+          <w:lang w:val="nl-NL"/>
+        </w:rPr>
+      </w:pPr>
+      <w:r>
+        <w:rPr>
+          <w:lang w:val="nl-NL"/>
+        </w:rPr>
+        <w:t>Implementatie</w:t>
+      </w:r>
+    </w:p>
+    <w:p>
+      <w:pPr>
+        <w:rPr>
+          <w:lang w:val="nl-NL"/>
+        </w:rPr>
+      </w:pPr>
+      <w:r>
+        <w:rPr>
+          <w:lang w:val="nl-NL"/>
+        </w:rPr>
+        <w:t xml:space="preserve">De code is </w:t>
+      </w:r>
+      <w:r>
+        <w:rPr>
+          <w:lang w:val="nl-NL"/>
+        </w:rPr>
+        <w:t>geïmplementeerd</w:t>
+      </w:r>
+      <w:r>
+        <w:rPr>
+          <w:lang w:val="nl-NL"/>
+        </w:rPr>
+        <w:t xml:space="preserve"> in studenLocalisation.cpp en </w:t>
+      </w:r>
+      <w:r>
+        <w:rPr>
+          <w:lang w:val="nl-NL"/>
+        </w:rPr>
+        <w:t xml:space="preserve">maakt gebruikt van een formule die zorgt dat alles op de juiste volgorde word gedetecteerd. Eerst worden de X en Y waardes van de neus gepakt. Daarna word aan de had van een andere formele De mond gepakt  en kan daarna met een andere formule de kin worden gepakt. </w:t>
+      </w:r>
+    </w:p>
+    <w:p>
+      <w:pPr>
+        <w:pStyle w:val="Kop2"/>
+        <w:rPr>
+          <w:lang w:val="nl-NL"/>
+        </w:rPr>
+      </w:pPr>
+      <w:r>
+        <w:rPr>
+          <w:lang w:val="nl-NL"/>
+        </w:rPr>
+        <w:t>E</w:t>
+      </w:r>
+      <w:r>
+        <w:rPr>
+          <w:lang w:val="nl-NL"/>
+        </w:rPr>
+        <w:t>valuatie</w:t>
+      </w:r>
+    </w:p>
+    <w:p>
+      <w:pPr>
+        <w:rPr>
+          <w:lang w:val="nl-NL"/>
+        </w:rPr>
+      </w:pPr>
+      <w:r>
+        <w:rPr>
+          <w:lang w:val="nl-NL"/>
+        </w:rPr>
+        <w:t xml:space="preserve">Wij zullen de code testen door de resultaten van onze code te vergelijken met die van de leraar. Dit valt te doen door de uitvoer van de afbeeldingen te vergelijken en naar het verschil in herkenning te kijken. </w:t>
+      </w:r>
+    </w:p>
+    <w:p>
+      <w:pPr>
+        <w:rPr>
+          <w:lang w:val="nl-NL"/>
+        </w:rPr>
+      </w:pPr>
       <w:bookmarkStart w:id="0" w:name="_GoBack"/>
       <w:bookmarkEnd w:id="0"/>
     </w:p>
@@ -211,13 +502,126 @@
 <file path=word/numbering.xml><?xml version="1.0" encoding="utf-8"?>
 <w:numbering xmlns:wpc="http://schemas.microsoft.com/office/word/2010/wordprocessingCanvas" xmlns:mc="http://schemas.openxmlformats.org/markup-compatibility/2006" xmlns:o="urn:schemas-microsoft-com:office:office" xmlns:r="http://schemas.openxmlformats.org/officeDocument/2006/relationships" xmlns:m="http://schemas.openxmlformats.org/officeDocument/2006/math" xmlns:v="urn:schemas-microsoft-com:vml" xmlns:wp14="http://schemas.microsoft.com/office/word/2010/wordprocessingDrawing" xmlns:wp="http://schemas.openxmlformats.org/drawingml/2006/wordprocessingDrawing" xmlns:w10="urn:schemas-microsoft-com:office:word" xmlns:w="http://schemas.openxmlformats.org/wordprocessingml/2006/main" xmlns:w14="http://schemas.microsoft.com/office/word/2010/wordml" xmlns:wpg="http://schemas.microsoft.com/office/word/2010/wordprocessingGroup" xmlns:wpi="http://schemas.microsoft.com/office/word/2010/wordprocessingInk" xmlns:wne="http://schemas.microsoft.com/office/word/2006/wordml" xmlns:wps="http://schemas.microsoft.com/office/word/2010/wordprocessingShape" mc:Ignorable="w14 wp14">
   <w:abstractNum w:abstractNumId="0">
+    <w:nsid w:val="2139443B"/>
+    <w:multiLevelType w:val="hybridMultilevel"/>
+    <w:tmpl w:val="B28409D6"/>
+    <w:lvl w:ilvl="0" w:tplc="04130001">
+      <w:start w:val="1"/>
+      <w:numFmt w:val="bullet"/>
+      <w:lvlText w:val=""/>
+      <w:lvlJc w:val="left"/>
+      <w:pPr>
+        <w:ind w:left="720" w:hanging="360"/>
+      </w:pPr>
+      <w:rPr>
+        <w:rFonts w:ascii="Symbol" w:hAnsi="Symbol" w:hint="default"/>
+      </w:rPr>
+    </w:lvl>
+    <w:lvl w:ilvl="1" w:tplc="04130003" w:tentative="1">
+      <w:start w:val="1"/>
+      <w:numFmt w:val="bullet"/>
+      <w:lvlText w:val="o"/>
+      <w:lvlJc w:val="left"/>
+      <w:pPr>
+        <w:ind w:left="1440" w:hanging="360"/>
+      </w:pPr>
+      <w:rPr>
+        <w:rFonts w:ascii="Courier New" w:hAnsi="Courier New" w:cs="Courier New" w:hint="default"/>
+      </w:rPr>
+    </w:lvl>
+    <w:lvl w:ilvl="2" w:tplc="04130005" w:tentative="1">
+      <w:start w:val="1"/>
+      <w:numFmt w:val="bullet"/>
+      <w:lvlText w:val=""/>
+      <w:lvlJc w:val="left"/>
+      <w:pPr>
+        <w:ind w:left="2160" w:hanging="360"/>
+      </w:pPr>
+      <w:rPr>
+        <w:rFonts w:ascii="Wingdings" w:hAnsi="Wingdings" w:hint="default"/>
+      </w:rPr>
+    </w:lvl>
+    <w:lvl w:ilvl="3" w:tplc="04130001" w:tentative="1">
+      <w:start w:val="1"/>
+      <w:numFmt w:val="bullet"/>
+      <w:lvlText w:val=""/>
+      <w:lvlJc w:val="left"/>
+      <w:pPr>
+        <w:ind w:left="2880" w:hanging="360"/>
+      </w:pPr>
+      <w:rPr>
+        <w:rFonts w:ascii="Symbol" w:hAnsi="Symbol" w:hint="default"/>
+      </w:rPr>
+    </w:lvl>
+    <w:lvl w:ilvl="4" w:tplc="04130003" w:tentative="1">
+      <w:start w:val="1"/>
+      <w:numFmt w:val="bullet"/>
+      <w:lvlText w:val="o"/>
+      <w:lvlJc w:val="left"/>
+      <w:pPr>
+        <w:ind w:left="3600" w:hanging="360"/>
+      </w:pPr>
+      <w:rPr>
+        <w:rFonts w:ascii="Courier New" w:hAnsi="Courier New" w:cs="Courier New" w:hint="default"/>
+      </w:rPr>
+    </w:lvl>
+    <w:lvl w:ilvl="5" w:tplc="04130005" w:tentative="1">
+      <w:start w:val="1"/>
+      <w:numFmt w:val="bullet"/>
+      <w:lvlText w:val=""/>
+      <w:lvlJc w:val="left"/>
+      <w:pPr>
+        <w:ind w:left="4320" w:hanging="360"/>
+      </w:pPr>
+      <w:rPr>
+        <w:rFonts w:ascii="Wingdings" w:hAnsi="Wingdings" w:hint="default"/>
+      </w:rPr>
+    </w:lvl>
+    <w:lvl w:ilvl="6" w:tplc="04130001" w:tentative="1">
+      <w:start w:val="1"/>
+      <w:numFmt w:val="bullet"/>
+      <w:lvlText w:val=""/>
+      <w:lvlJc w:val="left"/>
+      <w:pPr>
+        <w:ind w:left="5040" w:hanging="360"/>
+      </w:pPr>
+      <w:rPr>
+        <w:rFonts w:ascii="Symbol" w:hAnsi="Symbol" w:hint="default"/>
+      </w:rPr>
+    </w:lvl>
+    <w:lvl w:ilvl="7" w:tplc="04130003" w:tentative="1">
+      <w:start w:val="1"/>
+      <w:numFmt w:val="bullet"/>
+      <w:lvlText w:val="o"/>
+      <w:lvlJc w:val="left"/>
+      <w:pPr>
+        <w:ind w:left="5760" w:hanging="360"/>
+      </w:pPr>
+      <w:rPr>
+        <w:rFonts w:ascii="Courier New" w:hAnsi="Courier New" w:cs="Courier New" w:hint="default"/>
+      </w:rPr>
+    </w:lvl>
+    <w:lvl w:ilvl="8" w:tplc="04130005" w:tentative="1">
+      <w:start w:val="1"/>
+      <w:numFmt w:val="bullet"/>
+      <w:lvlText w:val=""/>
+      <w:lvlJc w:val="left"/>
+      <w:pPr>
+        <w:ind w:left="6480" w:hanging="360"/>
+      </w:pPr>
+      <w:rPr>
+        <w:rFonts w:ascii="Wingdings" w:hAnsi="Wingdings" w:hint="default"/>
+      </w:rPr>
+    </w:lvl>
+  </w:abstractNum>
+  <w:abstractNum w:abstractNumId="1">
     <w:nsid w:val="268858BF"/>
     <w:multiLevelType w:val="multilevel"/>
     <w:tmpl w:val="110C3B44"/>
     <w:lvl w:ilvl="0">
       <w:start w:val="1"/>
       <w:numFmt w:val="decimal"/>
-      <w:pStyle w:val="Heading1"/>
+      <w:pStyle w:val="Kop1"/>
       <w:lvlText w:val="%1."/>
       <w:lvlJc w:val="left"/>
       <w:pPr>
@@ -230,7 +634,7 @@
     <w:lvl w:ilvl="1">
       <w:start w:val="1"/>
       <w:numFmt w:val="decimal"/>
-      <w:pStyle w:val="Heading2"/>
+      <w:pStyle w:val="Kop2"/>
       <w:lvlText w:val="%1.%2."/>
       <w:lvlJc w:val="left"/>
       <w:pPr>
@@ -326,12 +730,15 @@
     </w:lvl>
   </w:abstractNum>
   <w:num w:numId="1">
-    <w:abstractNumId w:val="0"/>
+    <w:abstractNumId w:val="1"/>
   </w:num>
   <w:num w:numId="2">
-    <w:abstractNumId w:val="0"/>
+    <w:abstractNumId w:val="1"/>
   </w:num>
   <w:num w:numId="3">
+    <w:abstractNumId w:val="1"/>
+  </w:num>
+  <w:num w:numId="4">
     <w:abstractNumId w:val="0"/>
   </w:num>
 </w:numbering>
@@ -493,7 +900,7 @@
     <w:lsdException w:name="Bibliography" w:uiPriority="37"/>
     <w:lsdException w:name="TOC Heading" w:uiPriority="39" w:qFormat="1"/>
   </w:latentStyles>
-  <w:style w:type="paragraph" w:default="1" w:styleId="Normal">
+  <w:style w:type="paragraph" w:default="1" w:styleId="Standaard">
     <w:name w:val="Normal"/>
     <w:qFormat/>
     <w:rsid w:val="00DE73A8"/>
@@ -505,11 +912,11 @@
       <w:sz w:val="20"/>
     </w:rPr>
   </w:style>
-  <w:style w:type="paragraph" w:styleId="Heading1">
+  <w:style w:type="paragraph" w:styleId="Kop1">
     <w:name w:val="heading 1"/>
-    <w:basedOn w:val="Normal"/>
-    <w:next w:val="Normal"/>
-    <w:link w:val="Heading1Char"/>
+    <w:basedOn w:val="Standaard"/>
+    <w:next w:val="Standaard"/>
+    <w:link w:val="Kop1Char"/>
     <w:uiPriority w:val="9"/>
     <w:qFormat/>
     <w:rsid w:val="00DE73A8"/>
@@ -532,11 +939,11 @@
       <w:szCs w:val="28"/>
     </w:rPr>
   </w:style>
-  <w:style w:type="paragraph" w:styleId="Heading2">
+  <w:style w:type="paragraph" w:styleId="Kop2">
     <w:name w:val="heading 2"/>
-    <w:basedOn w:val="Normal"/>
-    <w:next w:val="Normal"/>
-    <w:link w:val="Heading2Char"/>
+    <w:basedOn w:val="Standaard"/>
+    <w:next w:val="Standaard"/>
+    <w:link w:val="Kop2Char"/>
     <w:uiPriority w:val="9"/>
     <w:unhideWhenUsed/>
     <w:qFormat/>
@@ -560,11 +967,11 @@
       <w:szCs w:val="26"/>
     </w:rPr>
   </w:style>
-  <w:style w:type="paragraph" w:styleId="Heading3">
+  <w:style w:type="paragraph" w:styleId="Kop3">
     <w:name w:val="heading 3"/>
-    <w:basedOn w:val="Normal"/>
-    <w:next w:val="Normal"/>
-    <w:link w:val="Heading3Char"/>
+    <w:basedOn w:val="Standaard"/>
+    <w:next w:val="Standaard"/>
+    <w:link w:val="Kop3Char"/>
     <w:uiPriority w:val="9"/>
     <w:semiHidden/>
     <w:unhideWhenUsed/>
@@ -584,11 +991,11 @@
       <w:color w:val="C00000"/>
     </w:rPr>
   </w:style>
-  <w:style w:type="paragraph" w:styleId="Heading4">
+  <w:style w:type="paragraph" w:styleId="Kop4">
     <w:name w:val="heading 4"/>
-    <w:basedOn w:val="Normal"/>
-    <w:next w:val="Normal"/>
-    <w:link w:val="Heading4Char"/>
+    <w:basedOn w:val="Standaard"/>
+    <w:next w:val="Standaard"/>
+    <w:link w:val="Kop4Char"/>
     <w:uiPriority w:val="9"/>
     <w:semiHidden/>
     <w:unhideWhenUsed/>
@@ -609,11 +1016,11 @@
       <w:color w:val="4F81BD" w:themeColor="accent1"/>
     </w:rPr>
   </w:style>
-  <w:style w:type="paragraph" w:styleId="Heading5">
+  <w:style w:type="paragraph" w:styleId="Kop5">
     <w:name w:val="heading 5"/>
-    <w:basedOn w:val="Normal"/>
-    <w:next w:val="Normal"/>
-    <w:link w:val="Heading5Char"/>
+    <w:basedOn w:val="Standaard"/>
+    <w:next w:val="Standaard"/>
+    <w:link w:val="Kop5Char"/>
     <w:uiPriority w:val="9"/>
     <w:semiHidden/>
     <w:unhideWhenUsed/>
@@ -630,11 +1037,11 @@
       <w:color w:val="243F60" w:themeColor="accent1" w:themeShade="7F"/>
     </w:rPr>
   </w:style>
-  <w:style w:type="paragraph" w:styleId="Heading6">
+  <w:style w:type="paragraph" w:styleId="Kop6">
     <w:name w:val="heading 6"/>
-    <w:basedOn w:val="Normal"/>
-    <w:next w:val="Normal"/>
-    <w:link w:val="Heading6Char"/>
+    <w:basedOn w:val="Standaard"/>
+    <w:next w:val="Standaard"/>
+    <w:link w:val="Kop6Char"/>
     <w:uiPriority w:val="9"/>
     <w:semiHidden/>
     <w:unhideWhenUsed/>
@@ -653,11 +1060,11 @@
       <w:color w:val="243F60" w:themeColor="accent1" w:themeShade="7F"/>
     </w:rPr>
   </w:style>
-  <w:style w:type="paragraph" w:styleId="Heading7">
+  <w:style w:type="paragraph" w:styleId="Kop7">
     <w:name w:val="heading 7"/>
-    <w:basedOn w:val="Normal"/>
-    <w:next w:val="Normal"/>
-    <w:link w:val="Heading7Char"/>
+    <w:basedOn w:val="Standaard"/>
+    <w:next w:val="Standaard"/>
+    <w:link w:val="Kop7Char"/>
     <w:uiPriority w:val="9"/>
     <w:semiHidden/>
     <w:unhideWhenUsed/>
@@ -676,11 +1083,11 @@
       <w:color w:val="404040" w:themeColor="text1" w:themeTint="BF"/>
     </w:rPr>
   </w:style>
-  <w:style w:type="paragraph" w:styleId="Heading8">
+  <w:style w:type="paragraph" w:styleId="Kop8">
     <w:name w:val="heading 8"/>
-    <w:basedOn w:val="Normal"/>
-    <w:next w:val="Normal"/>
-    <w:link w:val="Heading8Char"/>
+    <w:basedOn w:val="Standaard"/>
+    <w:next w:val="Standaard"/>
+    <w:link w:val="Kop8Char"/>
     <w:uiPriority w:val="9"/>
     <w:semiHidden/>
     <w:unhideWhenUsed/>
@@ -698,11 +1105,11 @@
       <w:szCs w:val="20"/>
     </w:rPr>
   </w:style>
-  <w:style w:type="paragraph" w:styleId="Heading9">
+  <w:style w:type="paragraph" w:styleId="Kop9">
     <w:name w:val="heading 9"/>
-    <w:basedOn w:val="Normal"/>
-    <w:next w:val="Normal"/>
-    <w:link w:val="Heading9Char"/>
+    <w:basedOn w:val="Standaard"/>
+    <w:next w:val="Standaard"/>
+    <w:link w:val="Kop9Char"/>
     <w:uiPriority w:val="9"/>
     <w:semiHidden/>
     <w:unhideWhenUsed/>
@@ -722,13 +1129,13 @@
       <w:szCs w:val="20"/>
     </w:rPr>
   </w:style>
-  <w:style w:type="character" w:default="1" w:styleId="DefaultParagraphFont">
+  <w:style w:type="character" w:default="1" w:styleId="Standaardalinea-lettertype">
     <w:name w:val="Default Paragraph Font"/>
     <w:uiPriority w:val="1"/>
     <w:semiHidden/>
     <w:unhideWhenUsed/>
   </w:style>
-  <w:style w:type="table" w:default="1" w:styleId="TableNormal">
+  <w:style w:type="table" w:default="1" w:styleId="Standaardtabel">
     <w:name w:val="Normal Table"/>
     <w:uiPriority w:val="99"/>
     <w:semiHidden/>
@@ -743,16 +1150,16 @@
       </w:tblCellMar>
     </w:tblPr>
   </w:style>
-  <w:style w:type="numbering" w:default="1" w:styleId="NoList">
+  <w:style w:type="numbering" w:default="1" w:styleId="Geenlijst">
     <w:name w:val="No List"/>
     <w:uiPriority w:val="99"/>
     <w:semiHidden/>
     <w:unhideWhenUsed/>
   </w:style>
-  <w:style w:type="character" w:customStyle="1" w:styleId="Heading1Char">
-    <w:name w:val="Heading 1 Char"/>
-    <w:basedOn w:val="DefaultParagraphFont"/>
-    <w:link w:val="Heading1"/>
+  <w:style w:type="character" w:customStyle="1" w:styleId="Kop1Char">
+    <w:name w:val="Kop 1 Char"/>
+    <w:basedOn w:val="Standaardalinea-lettertype"/>
+    <w:link w:val="Kop1"/>
     <w:uiPriority w:val="9"/>
     <w:rsid w:val="00DE73A8"/>
     <w:rPr>
@@ -764,10 +1171,10 @@
       <w:szCs w:val="28"/>
     </w:rPr>
   </w:style>
-  <w:style w:type="character" w:customStyle="1" w:styleId="Heading2Char">
-    <w:name w:val="Heading 2 Char"/>
-    <w:basedOn w:val="DefaultParagraphFont"/>
-    <w:link w:val="Heading2"/>
+  <w:style w:type="character" w:customStyle="1" w:styleId="Kop2Char">
+    <w:name w:val="Kop 2 Char"/>
+    <w:basedOn w:val="Standaardalinea-lettertype"/>
+    <w:link w:val="Kop2"/>
     <w:uiPriority w:val="9"/>
     <w:rsid w:val="00DE73A8"/>
     <w:rPr>
@@ -779,10 +1186,10 @@
       <w:szCs w:val="26"/>
     </w:rPr>
   </w:style>
-  <w:style w:type="character" w:customStyle="1" w:styleId="Heading3Char">
-    <w:name w:val="Heading 3 Char"/>
-    <w:basedOn w:val="DefaultParagraphFont"/>
-    <w:link w:val="Heading3"/>
+  <w:style w:type="character" w:customStyle="1" w:styleId="Kop3Char">
+    <w:name w:val="Kop 3 Char"/>
+    <w:basedOn w:val="Standaardalinea-lettertype"/>
+    <w:link w:val="Kop3"/>
     <w:uiPriority w:val="9"/>
     <w:semiHidden/>
     <w:rsid w:val="00DE73A8"/>
@@ -794,10 +1201,10 @@
       <w:sz w:val="20"/>
     </w:rPr>
   </w:style>
-  <w:style w:type="character" w:customStyle="1" w:styleId="Heading4Char">
-    <w:name w:val="Heading 4 Char"/>
-    <w:basedOn w:val="DefaultParagraphFont"/>
-    <w:link w:val="Heading4"/>
+  <w:style w:type="character" w:customStyle="1" w:styleId="Kop4Char">
+    <w:name w:val="Kop 4 Char"/>
+    <w:basedOn w:val="Standaardalinea-lettertype"/>
+    <w:link w:val="Kop4"/>
     <w:uiPriority w:val="9"/>
     <w:semiHidden/>
     <w:rsid w:val="00DE73A8"/>
@@ -811,10 +1218,10 @@
       <w:sz w:val="20"/>
     </w:rPr>
   </w:style>
-  <w:style w:type="character" w:customStyle="1" w:styleId="Heading5Char">
-    <w:name w:val="Heading 5 Char"/>
-    <w:basedOn w:val="DefaultParagraphFont"/>
-    <w:link w:val="Heading5"/>
+  <w:style w:type="character" w:customStyle="1" w:styleId="Kop5Char">
+    <w:name w:val="Kop 5 Char"/>
+    <w:basedOn w:val="Standaardalinea-lettertype"/>
+    <w:link w:val="Kop5"/>
     <w:uiPriority w:val="9"/>
     <w:semiHidden/>
     <w:rsid w:val="00DE73A8"/>
@@ -824,10 +1231,10 @@
       <w:sz w:val="20"/>
     </w:rPr>
   </w:style>
-  <w:style w:type="character" w:customStyle="1" w:styleId="Heading6Char">
-    <w:name w:val="Heading 6 Char"/>
-    <w:basedOn w:val="DefaultParagraphFont"/>
-    <w:link w:val="Heading6"/>
+  <w:style w:type="character" w:customStyle="1" w:styleId="Kop6Char">
+    <w:name w:val="Kop 6 Char"/>
+    <w:basedOn w:val="Standaardalinea-lettertype"/>
+    <w:link w:val="Kop6"/>
     <w:uiPriority w:val="9"/>
     <w:semiHidden/>
     <w:rsid w:val="00DE73A8"/>
@@ -839,10 +1246,10 @@
       <w:sz w:val="20"/>
     </w:rPr>
   </w:style>
-  <w:style w:type="character" w:customStyle="1" w:styleId="Heading7Char">
-    <w:name w:val="Heading 7 Char"/>
-    <w:basedOn w:val="DefaultParagraphFont"/>
-    <w:link w:val="Heading7"/>
+  <w:style w:type="character" w:customStyle="1" w:styleId="Kop7Char">
+    <w:name w:val="Kop 7 Char"/>
+    <w:basedOn w:val="Standaardalinea-lettertype"/>
+    <w:link w:val="Kop7"/>
     <w:uiPriority w:val="9"/>
     <w:semiHidden/>
     <w:rsid w:val="00DE73A8"/>
@@ -854,10 +1261,10 @@
       <w:sz w:val="20"/>
     </w:rPr>
   </w:style>
-  <w:style w:type="character" w:customStyle="1" w:styleId="Heading8Char">
-    <w:name w:val="Heading 8 Char"/>
-    <w:basedOn w:val="DefaultParagraphFont"/>
-    <w:link w:val="Heading8"/>
+  <w:style w:type="character" w:customStyle="1" w:styleId="Kop8Char">
+    <w:name w:val="Kop 8 Char"/>
+    <w:basedOn w:val="Standaardalinea-lettertype"/>
+    <w:link w:val="Kop8"/>
     <w:uiPriority w:val="9"/>
     <w:semiHidden/>
     <w:rsid w:val="00DE73A8"/>
@@ -868,10 +1275,10 @@
       <w:szCs w:val="20"/>
     </w:rPr>
   </w:style>
-  <w:style w:type="character" w:customStyle="1" w:styleId="Heading9Char">
-    <w:name w:val="Heading 9 Char"/>
-    <w:basedOn w:val="DefaultParagraphFont"/>
-    <w:link w:val="Heading9"/>
+  <w:style w:type="character" w:customStyle="1" w:styleId="Kop9Char">
+    <w:name w:val="Kop 9 Char"/>
+    <w:basedOn w:val="Standaardalinea-lettertype"/>
+    <w:link w:val="Kop9"/>
     <w:uiPriority w:val="9"/>
     <w:semiHidden/>
     <w:rsid w:val="00DE73A8"/>
@@ -884,11 +1291,11 @@
       <w:szCs w:val="20"/>
     </w:rPr>
   </w:style>
-  <w:style w:type="paragraph" w:styleId="Title">
+  <w:style w:type="paragraph" w:styleId="Titel">
     <w:name w:val="Title"/>
-    <w:basedOn w:val="Normal"/>
-    <w:next w:val="Normal"/>
-    <w:link w:val="TitleChar"/>
+    <w:basedOn w:val="Standaard"/>
+    <w:next w:val="Standaard"/>
+    <w:link w:val="TitelChar"/>
     <w:uiPriority w:val="10"/>
     <w:qFormat/>
     <w:rsid w:val="00DE73A8"/>
@@ -910,10 +1317,10 @@
       <w:szCs w:val="52"/>
     </w:rPr>
   </w:style>
-  <w:style w:type="character" w:customStyle="1" w:styleId="TitleChar">
-    <w:name w:val="Title Char"/>
-    <w:basedOn w:val="DefaultParagraphFont"/>
-    <w:link w:val="Title"/>
+  <w:style w:type="character" w:customStyle="1" w:styleId="TitelChar">
+    <w:name w:val="Titel Char"/>
+    <w:basedOn w:val="Standaardalinea-lettertype"/>
+    <w:link w:val="Titel"/>
     <w:uiPriority w:val="10"/>
     <w:rsid w:val="00DE73A8"/>
     <w:rPr>
@@ -926,11 +1333,11 @@
       <w:szCs w:val="52"/>
     </w:rPr>
   </w:style>
-  <w:style w:type="paragraph" w:styleId="Subtitle">
+  <w:style w:type="paragraph" w:styleId="Ondertitel">
     <w:name w:val="Subtitle"/>
-    <w:basedOn w:val="Normal"/>
-    <w:next w:val="Normal"/>
-    <w:link w:val="SubtitleChar"/>
+    <w:basedOn w:val="Standaard"/>
+    <w:next w:val="Standaard"/>
+    <w:link w:val="OndertitelChar"/>
     <w:uiPriority w:val="11"/>
     <w:qFormat/>
     <w:rsid w:val="00DE73A8"/>
@@ -952,10 +1359,10 @@
       <w:szCs w:val="24"/>
     </w:rPr>
   </w:style>
-  <w:style w:type="character" w:customStyle="1" w:styleId="SubtitleChar">
-    <w:name w:val="Subtitle Char"/>
-    <w:basedOn w:val="DefaultParagraphFont"/>
-    <w:link w:val="Subtitle"/>
+  <w:style w:type="character" w:customStyle="1" w:styleId="OndertitelChar">
+    <w:name w:val="Ondertitel Char"/>
+    <w:basedOn w:val="Standaardalinea-lettertype"/>
+    <w:link w:val="Ondertitel"/>
     <w:uiPriority w:val="11"/>
     <w:rsid w:val="00DE73A8"/>
     <w:rPr>
@@ -969,7 +1376,7 @@
       <w:szCs w:val="24"/>
     </w:rPr>
   </w:style>
-  <w:style w:type="character" w:styleId="Strong">
+  <w:style w:type="character" w:styleId="Zwaar">
     <w:name w:val="Strong"/>
     <w:uiPriority w:val="22"/>
     <w:qFormat/>
@@ -979,7 +1386,7 @@
       <w:bCs/>
     </w:rPr>
   </w:style>
-  <w:style w:type="character" w:styleId="Emphasis">
+  <w:style w:type="character" w:styleId="Nadruk">
     <w:name w:val="Emphasis"/>
     <w:uiPriority w:val="20"/>
     <w:qFormat/>
@@ -989,9 +1396,9 @@
       <w:iCs/>
     </w:rPr>
   </w:style>
-  <w:style w:type="paragraph" w:styleId="NoSpacing">
+  <w:style w:type="paragraph" w:styleId="Geenafstand">
     <w:name w:val="No Spacing"/>
-    <w:basedOn w:val="Normal"/>
+    <w:basedOn w:val="Standaard"/>
     <w:uiPriority w:val="1"/>
     <w:qFormat/>
     <w:rsid w:val="00DE73A8"/>
@@ -999,9 +1406,9 @@
       <w:spacing w:after="0" w:line="240" w:lineRule="auto"/>
     </w:pPr>
   </w:style>
-  <w:style w:type="paragraph" w:styleId="ListParagraph">
+  <w:style w:type="paragraph" w:styleId="Lijstalinea">
     <w:name w:val="List Paragraph"/>
-    <w:basedOn w:val="Normal"/>
+    <w:basedOn w:val="Standaard"/>
     <w:uiPriority w:val="34"/>
     <w:qFormat/>
     <w:rsid w:val="00DE73A8"/>
@@ -1010,11 +1417,11 @@
       <w:contextualSpacing/>
     </w:pPr>
   </w:style>
-  <w:style w:type="paragraph" w:styleId="Quote">
+  <w:style w:type="paragraph" w:styleId="Citaat">
     <w:name w:val="Quote"/>
-    <w:basedOn w:val="Normal"/>
-    <w:next w:val="Normal"/>
-    <w:link w:val="QuoteChar"/>
+    <w:basedOn w:val="Standaard"/>
+    <w:next w:val="Standaard"/>
+    <w:link w:val="CitaatChar"/>
     <w:uiPriority w:val="29"/>
     <w:qFormat/>
     <w:rsid w:val="00DE73A8"/>
@@ -1025,10 +1432,10 @@
       <w:color w:val="000000" w:themeColor="text1"/>
     </w:rPr>
   </w:style>
-  <w:style w:type="character" w:customStyle="1" w:styleId="QuoteChar">
-    <w:name w:val="Quote Char"/>
-    <w:basedOn w:val="DefaultParagraphFont"/>
-    <w:link w:val="Quote"/>
+  <w:style w:type="character" w:customStyle="1" w:styleId="CitaatChar">
+    <w:name w:val="Citaat Char"/>
+    <w:basedOn w:val="Standaardalinea-lettertype"/>
+    <w:link w:val="Citaat"/>
     <w:uiPriority w:val="29"/>
     <w:rsid w:val="00DE73A8"/>
     <w:rPr>
@@ -1039,11 +1446,11 @@
       <w:sz w:val="20"/>
     </w:rPr>
   </w:style>
-  <w:style w:type="paragraph" w:styleId="IntenseQuote">
+  <w:style w:type="paragraph" w:styleId="Duidelijkcitaat">
     <w:name w:val="Intense Quote"/>
-    <w:basedOn w:val="Normal"/>
-    <w:next w:val="Normal"/>
-    <w:link w:val="IntenseQuoteChar"/>
+    <w:basedOn w:val="Standaard"/>
+    <w:next w:val="Standaard"/>
+    <w:link w:val="DuidelijkcitaatChar"/>
     <w:uiPriority w:val="30"/>
     <w:qFormat/>
     <w:rsid w:val="00DE73A8"/>
@@ -1063,10 +1470,10 @@
       <w:color w:val="4F81BD" w:themeColor="accent1"/>
     </w:rPr>
   </w:style>
-  <w:style w:type="character" w:customStyle="1" w:styleId="IntenseQuoteChar">
-    <w:name w:val="Intense Quote Char"/>
-    <w:basedOn w:val="DefaultParagraphFont"/>
-    <w:link w:val="IntenseQuote"/>
+  <w:style w:type="character" w:customStyle="1" w:styleId="DuidelijkcitaatChar">
+    <w:name w:val="Duidelijk citaat Char"/>
+    <w:basedOn w:val="Standaardalinea-lettertype"/>
+    <w:link w:val="Duidelijkcitaat"/>
     <w:uiPriority w:val="30"/>
     <w:rsid w:val="00DE73A8"/>
     <w:rPr>
@@ -1079,7 +1486,7 @@
       <w:sz w:val="20"/>
     </w:rPr>
   </w:style>
-  <w:style w:type="character" w:styleId="SubtleEmphasis">
+  <w:style w:type="character" w:styleId="Subtielebenadrukking">
     <w:name w:val="Subtle Emphasis"/>
     <w:uiPriority w:val="19"/>
     <w:qFormat/>
@@ -1093,7 +1500,7 @@
       <w:sz w:val="20"/>
     </w:rPr>
   </w:style>
-  <w:style w:type="character" w:styleId="IntenseEmphasis">
+  <w:style w:type="character" w:styleId="Intensievebenadrukking">
     <w:name w:val="Intense Emphasis"/>
     <w:uiPriority w:val="21"/>
     <w:qFormat/>
@@ -1106,7 +1513,7 @@
       <w:color w:val="4F81BD" w:themeColor="accent1"/>
     </w:rPr>
   </w:style>
-  <w:style w:type="character" w:styleId="SubtleReference">
+  <w:style w:type="character" w:styleId="Subtieleverwijzing">
     <w:name w:val="Subtle Reference"/>
     <w:uiPriority w:val="31"/>
     <w:qFormat/>
@@ -1117,7 +1524,7 @@
       <w:u w:val="single"/>
     </w:rPr>
   </w:style>
-  <w:style w:type="character" w:styleId="IntenseReference">
+  <w:style w:type="character" w:styleId="Intensieveverwijzing">
     <w:name w:val="Intense Reference"/>
     <w:uiPriority w:val="32"/>
     <w:qFormat/>
@@ -1131,7 +1538,7 @@
       <w:u w:val="single"/>
     </w:rPr>
   </w:style>
-  <w:style w:type="character" w:styleId="BookTitle">
+  <w:style w:type="character" w:styleId="Titelvanboek">
     <w:name w:val="Book Title"/>
     <w:uiPriority w:val="33"/>
     <w:qFormat/>
@@ -1143,10 +1550,10 @@
       <w:spacing w:val="5"/>
     </w:rPr>
   </w:style>
-  <w:style w:type="paragraph" w:styleId="TOCHeading">
+  <w:style w:type="paragraph" w:styleId="Kopvaninhoudsopgave">
     <w:name w:val="TOC Heading"/>
-    <w:basedOn w:val="Heading1"/>
-    <w:next w:val="Normal"/>
+    <w:basedOn w:val="Kop1"/>
+    <w:next w:val="Standaard"/>
     <w:uiPriority w:val="39"/>
     <w:semiHidden/>
     <w:unhideWhenUsed/>
@@ -1322,7 +1729,7 @@
     <w:lsdException w:name="Bibliography" w:uiPriority="37"/>
     <w:lsdException w:name="TOC Heading" w:uiPriority="39" w:qFormat="1"/>
   </w:latentStyles>
-  <w:style w:type="paragraph" w:default="1" w:styleId="Normal">
+  <w:style w:type="paragraph" w:default="1" w:styleId="Standaard">
     <w:name w:val="Normal"/>
     <w:qFormat/>
     <w:rsid w:val="00DE73A8"/>
@@ -1334,11 +1741,11 @@
       <w:sz w:val="20"/>
     </w:rPr>
   </w:style>
-  <w:style w:type="paragraph" w:styleId="Heading1">
+  <w:style w:type="paragraph" w:styleId="Kop1">
     <w:name w:val="heading 1"/>
-    <w:basedOn w:val="Normal"/>
-    <w:next w:val="Normal"/>
-    <w:link w:val="Heading1Char"/>
+    <w:basedOn w:val="Standaard"/>
+    <w:next w:val="Standaard"/>
+    <w:link w:val="Kop1Char"/>
     <w:uiPriority w:val="9"/>
     <w:qFormat/>
     <w:rsid w:val="00DE73A8"/>
@@ -1361,11 +1768,11 @@
       <w:szCs w:val="28"/>
     </w:rPr>
   </w:style>
-  <w:style w:type="paragraph" w:styleId="Heading2">
+  <w:style w:type="paragraph" w:styleId="Kop2">
     <w:name w:val="heading 2"/>
-    <w:basedOn w:val="Normal"/>
-    <w:next w:val="Normal"/>
-    <w:link w:val="Heading2Char"/>
+    <w:basedOn w:val="Standaard"/>
+    <w:next w:val="Standaard"/>
+    <w:link w:val="Kop2Char"/>
     <w:uiPriority w:val="9"/>
     <w:unhideWhenUsed/>
     <w:qFormat/>
@@ -1389,11 +1796,11 @@
       <w:szCs w:val="26"/>
     </w:rPr>
   </w:style>
-  <w:style w:type="paragraph" w:styleId="Heading3">
+  <w:style w:type="paragraph" w:styleId="Kop3">
     <w:name w:val="heading 3"/>
-    <w:basedOn w:val="Normal"/>
-    <w:next w:val="Normal"/>
-    <w:link w:val="Heading3Char"/>
+    <w:basedOn w:val="Standaard"/>
+    <w:next w:val="Standaard"/>
+    <w:link w:val="Kop3Char"/>
     <w:uiPriority w:val="9"/>
     <w:semiHidden/>
     <w:unhideWhenUsed/>
@@ -1413,11 +1820,11 @@
       <w:color w:val="C00000"/>
     </w:rPr>
   </w:style>
-  <w:style w:type="paragraph" w:styleId="Heading4">
+  <w:style w:type="paragraph" w:styleId="Kop4">
     <w:name w:val="heading 4"/>
-    <w:basedOn w:val="Normal"/>
-    <w:next w:val="Normal"/>
-    <w:link w:val="Heading4Char"/>
+    <w:basedOn w:val="Standaard"/>
+    <w:next w:val="Standaard"/>
+    <w:link w:val="Kop4Char"/>
     <w:uiPriority w:val="9"/>
     <w:semiHidden/>
     <w:unhideWhenUsed/>
@@ -1438,11 +1845,11 @@
       <w:color w:val="4F81BD" w:themeColor="accent1"/>
     </w:rPr>
   </w:style>
-  <w:style w:type="paragraph" w:styleId="Heading5">
+  <w:style w:type="paragraph" w:styleId="Kop5">
     <w:name w:val="heading 5"/>
-    <w:basedOn w:val="Normal"/>
-    <w:next w:val="Normal"/>
-    <w:link w:val="Heading5Char"/>
+    <w:basedOn w:val="Standaard"/>
+    <w:next w:val="Standaard"/>
+    <w:link w:val="Kop5Char"/>
     <w:uiPriority w:val="9"/>
     <w:semiHidden/>
     <w:unhideWhenUsed/>
@@ -1459,11 +1866,11 @@
       <w:color w:val="243F60" w:themeColor="accent1" w:themeShade="7F"/>
     </w:rPr>
   </w:style>
-  <w:style w:type="paragraph" w:styleId="Heading6">
+  <w:style w:type="paragraph" w:styleId="Kop6">
     <w:name w:val="heading 6"/>
-    <w:basedOn w:val="Normal"/>
-    <w:next w:val="Normal"/>
-    <w:link w:val="Heading6Char"/>
+    <w:basedOn w:val="Standaard"/>
+    <w:next w:val="Standaard"/>
+    <w:link w:val="Kop6Char"/>
     <w:uiPriority w:val="9"/>
     <w:semiHidden/>
     <w:unhideWhenUsed/>
@@ -1482,11 +1889,11 @@
       <w:color w:val="243F60" w:themeColor="accent1" w:themeShade="7F"/>
     </w:rPr>
   </w:style>
-  <w:style w:type="paragraph" w:styleId="Heading7">
+  <w:style w:type="paragraph" w:styleId="Kop7">
     <w:name w:val="heading 7"/>
-    <w:basedOn w:val="Normal"/>
-    <w:next w:val="Normal"/>
-    <w:link w:val="Heading7Char"/>
+    <w:basedOn w:val="Standaard"/>
+    <w:next w:val="Standaard"/>
+    <w:link w:val="Kop7Char"/>
     <w:uiPriority w:val="9"/>
     <w:semiHidden/>
     <w:unhideWhenUsed/>
@@ -1505,11 +1912,11 @@
       <w:color w:val="404040" w:themeColor="text1" w:themeTint="BF"/>
     </w:rPr>
   </w:style>
-  <w:style w:type="paragraph" w:styleId="Heading8">
+  <w:style w:type="paragraph" w:styleId="Kop8">
     <w:name w:val="heading 8"/>
-    <w:basedOn w:val="Normal"/>
-    <w:next w:val="Normal"/>
-    <w:link w:val="Heading8Char"/>
+    <w:basedOn w:val="Standaard"/>
+    <w:next w:val="Standaard"/>
+    <w:link w:val="Kop8Char"/>
     <w:uiPriority w:val="9"/>
     <w:semiHidden/>
     <w:unhideWhenUsed/>
@@ -1527,11 +1934,11 @@
       <w:szCs w:val="20"/>
     </w:rPr>
   </w:style>
-  <w:style w:type="paragraph" w:styleId="Heading9">
+  <w:style w:type="paragraph" w:styleId="Kop9">
     <w:name w:val="heading 9"/>
-    <w:basedOn w:val="Normal"/>
-    <w:next w:val="Normal"/>
-    <w:link w:val="Heading9Char"/>
+    <w:basedOn w:val="Standaard"/>
+    <w:next w:val="Standaard"/>
+    <w:link w:val="Kop9Char"/>
     <w:uiPriority w:val="9"/>
     <w:semiHidden/>
     <w:unhideWhenUsed/>
@@ -1551,13 +1958,13 @@
       <w:szCs w:val="20"/>
     </w:rPr>
   </w:style>
-  <w:style w:type="character" w:default="1" w:styleId="DefaultParagraphFont">
+  <w:style w:type="character" w:default="1" w:styleId="Standaardalinea-lettertype">
     <w:name w:val="Default Paragraph Font"/>
     <w:uiPriority w:val="1"/>
     <w:semiHidden/>
     <w:unhideWhenUsed/>
   </w:style>
-  <w:style w:type="table" w:default="1" w:styleId="TableNormal">
+  <w:style w:type="table" w:default="1" w:styleId="Standaardtabel">
     <w:name w:val="Normal Table"/>
     <w:uiPriority w:val="99"/>
     <w:semiHidden/>
@@ -1572,16 +1979,16 @@
       </w:tblCellMar>
     </w:tblPr>
   </w:style>
-  <w:style w:type="numbering" w:default="1" w:styleId="NoList">
+  <w:style w:type="numbering" w:default="1" w:styleId="Geenlijst">
     <w:name w:val="No List"/>
     <w:uiPriority w:val="99"/>
     <w:semiHidden/>
     <w:unhideWhenUsed/>
   </w:style>
-  <w:style w:type="character" w:customStyle="1" w:styleId="Heading1Char">
-    <w:name w:val="Heading 1 Char"/>
-    <w:basedOn w:val="DefaultParagraphFont"/>
-    <w:link w:val="Heading1"/>
+  <w:style w:type="character" w:customStyle="1" w:styleId="Kop1Char">
+    <w:name w:val="Kop 1 Char"/>
+    <w:basedOn w:val="Standaardalinea-lettertype"/>
+    <w:link w:val="Kop1"/>
     <w:uiPriority w:val="9"/>
     <w:rsid w:val="00DE73A8"/>
     <w:rPr>
@@ -1593,10 +2000,10 @@
       <w:szCs w:val="28"/>
     </w:rPr>
   </w:style>
-  <w:style w:type="character" w:customStyle="1" w:styleId="Heading2Char">
-    <w:name w:val="Heading 2 Char"/>
-    <w:basedOn w:val="DefaultParagraphFont"/>
-    <w:link w:val="Heading2"/>
+  <w:style w:type="character" w:customStyle="1" w:styleId="Kop2Char">
+    <w:name w:val="Kop 2 Char"/>
+    <w:basedOn w:val="Standaardalinea-lettertype"/>
+    <w:link w:val="Kop2"/>
     <w:uiPriority w:val="9"/>
     <w:rsid w:val="00DE73A8"/>
     <w:rPr>
@@ -1608,10 +2015,10 @@
       <w:szCs w:val="26"/>
     </w:rPr>
   </w:style>
-  <w:style w:type="character" w:customStyle="1" w:styleId="Heading3Char">
-    <w:name w:val="Heading 3 Char"/>
-    <w:basedOn w:val="DefaultParagraphFont"/>
-    <w:link w:val="Heading3"/>
+  <w:style w:type="character" w:customStyle="1" w:styleId="Kop3Char">
+    <w:name w:val="Kop 3 Char"/>
+    <w:basedOn w:val="Standaardalinea-lettertype"/>
+    <w:link w:val="Kop3"/>
     <w:uiPriority w:val="9"/>
     <w:semiHidden/>
     <w:rsid w:val="00DE73A8"/>
@@ -1623,10 +2030,10 @@
       <w:sz w:val="20"/>
     </w:rPr>
   </w:style>
-  <w:style w:type="character" w:customStyle="1" w:styleId="Heading4Char">
-    <w:name w:val="Heading 4 Char"/>
-    <w:basedOn w:val="DefaultParagraphFont"/>
-    <w:link w:val="Heading4"/>
+  <w:style w:type="character" w:customStyle="1" w:styleId="Kop4Char">
+    <w:name w:val="Kop 4 Char"/>
+    <w:basedOn w:val="Standaardalinea-lettertype"/>
+    <w:link w:val="Kop4"/>
     <w:uiPriority w:val="9"/>
     <w:semiHidden/>
     <w:rsid w:val="00DE73A8"/>
@@ -1640,10 +2047,10 @@
       <w:sz w:val="20"/>
     </w:rPr>
   </w:style>
-  <w:style w:type="character" w:customStyle="1" w:styleId="Heading5Char">
-    <w:name w:val="Heading 5 Char"/>
-    <w:basedOn w:val="DefaultParagraphFont"/>
-    <w:link w:val="Heading5"/>
+  <w:style w:type="character" w:customStyle="1" w:styleId="Kop5Char">
+    <w:name w:val="Kop 5 Char"/>
+    <w:basedOn w:val="Standaardalinea-lettertype"/>
+    <w:link w:val="Kop5"/>
     <w:uiPriority w:val="9"/>
     <w:semiHidden/>
     <w:rsid w:val="00DE73A8"/>
@@ -1653,10 +2060,10 @@
       <w:sz w:val="20"/>
     </w:rPr>
   </w:style>
-  <w:style w:type="character" w:customStyle="1" w:styleId="Heading6Char">
-    <w:name w:val="Heading 6 Char"/>
-    <w:basedOn w:val="DefaultParagraphFont"/>
-    <w:link w:val="Heading6"/>
+  <w:style w:type="character" w:customStyle="1" w:styleId="Kop6Char">
+    <w:name w:val="Kop 6 Char"/>
+    <w:basedOn w:val="Standaardalinea-lettertype"/>
+    <w:link w:val="Kop6"/>
     <w:uiPriority w:val="9"/>
     <w:semiHidden/>
     <w:rsid w:val="00DE73A8"/>
@@ -1668,10 +2075,10 @@
       <w:sz w:val="20"/>
     </w:rPr>
   </w:style>
-  <w:style w:type="character" w:customStyle="1" w:styleId="Heading7Char">
-    <w:name w:val="Heading 7 Char"/>
-    <w:basedOn w:val="DefaultParagraphFont"/>
-    <w:link w:val="Heading7"/>
+  <w:style w:type="character" w:customStyle="1" w:styleId="Kop7Char">
+    <w:name w:val="Kop 7 Char"/>
+    <w:basedOn w:val="Standaardalinea-lettertype"/>
+    <w:link w:val="Kop7"/>
     <w:uiPriority w:val="9"/>
     <w:semiHidden/>
     <w:rsid w:val="00DE73A8"/>
@@ -1683,10 +2090,10 @@
       <w:sz w:val="20"/>
     </w:rPr>
   </w:style>
-  <w:style w:type="character" w:customStyle="1" w:styleId="Heading8Char">
-    <w:name w:val="Heading 8 Char"/>
-    <w:basedOn w:val="DefaultParagraphFont"/>
-    <w:link w:val="Heading8"/>
+  <w:style w:type="character" w:customStyle="1" w:styleId="Kop8Char">
+    <w:name w:val="Kop 8 Char"/>
+    <w:basedOn w:val="Standaardalinea-lettertype"/>
+    <w:link w:val="Kop8"/>
     <w:uiPriority w:val="9"/>
     <w:semiHidden/>
     <w:rsid w:val="00DE73A8"/>
@@ -1697,10 +2104,10 @@
       <w:szCs w:val="20"/>
     </w:rPr>
   </w:style>
-  <w:style w:type="character" w:customStyle="1" w:styleId="Heading9Char">
-    <w:name w:val="Heading 9 Char"/>
-    <w:basedOn w:val="DefaultParagraphFont"/>
-    <w:link w:val="Heading9"/>
+  <w:style w:type="character" w:customStyle="1" w:styleId="Kop9Char">
+    <w:name w:val="Kop 9 Char"/>
+    <w:basedOn w:val="Standaardalinea-lettertype"/>
+    <w:link w:val="Kop9"/>
     <w:uiPriority w:val="9"/>
     <w:semiHidden/>
     <w:rsid w:val="00DE73A8"/>
@@ -1713,11 +2120,11 @@
       <w:szCs w:val="20"/>
     </w:rPr>
   </w:style>
-  <w:style w:type="paragraph" w:styleId="Title">
+  <w:style w:type="paragraph" w:styleId="Titel">
     <w:name w:val="Title"/>
-    <w:basedOn w:val="Normal"/>
-    <w:next w:val="Normal"/>
-    <w:link w:val="TitleChar"/>
+    <w:basedOn w:val="Standaard"/>
+    <w:next w:val="Standaard"/>
+    <w:link w:val="TitelChar"/>
     <w:uiPriority w:val="10"/>
     <w:qFormat/>
     <w:rsid w:val="00DE73A8"/>
@@ -1739,10 +2146,10 @@
       <w:szCs w:val="52"/>
     </w:rPr>
   </w:style>
-  <w:style w:type="character" w:customStyle="1" w:styleId="TitleChar">
-    <w:name w:val="Title Char"/>
-    <w:basedOn w:val="DefaultParagraphFont"/>
-    <w:link w:val="Title"/>
+  <w:style w:type="character" w:customStyle="1" w:styleId="TitelChar">
+    <w:name w:val="Titel Char"/>
+    <w:basedOn w:val="Standaardalinea-lettertype"/>
+    <w:link w:val="Titel"/>
     <w:uiPriority w:val="10"/>
     <w:rsid w:val="00DE73A8"/>
     <w:rPr>
@@ -1755,11 +2162,11 @@
       <w:szCs w:val="52"/>
     </w:rPr>
   </w:style>
-  <w:style w:type="paragraph" w:styleId="Subtitle">
+  <w:style w:type="paragraph" w:styleId="Ondertitel">
     <w:name w:val="Subtitle"/>
-    <w:basedOn w:val="Normal"/>
-    <w:next w:val="Normal"/>
-    <w:link w:val="SubtitleChar"/>
+    <w:basedOn w:val="Standaard"/>
+    <w:next w:val="Standaard"/>
+    <w:link w:val="OndertitelChar"/>
     <w:uiPriority w:val="11"/>
     <w:qFormat/>
     <w:rsid w:val="00DE73A8"/>
@@ -1781,10 +2188,10 @@
       <w:szCs w:val="24"/>
     </w:rPr>
   </w:style>
-  <w:style w:type="character" w:customStyle="1" w:styleId="SubtitleChar">
-    <w:name w:val="Subtitle Char"/>
-    <w:basedOn w:val="DefaultParagraphFont"/>
-    <w:link w:val="Subtitle"/>
+  <w:style w:type="character" w:customStyle="1" w:styleId="OndertitelChar">
+    <w:name w:val="Ondertitel Char"/>
+    <w:basedOn w:val="Standaardalinea-lettertype"/>
+    <w:link w:val="Ondertitel"/>
     <w:uiPriority w:val="11"/>
     <w:rsid w:val="00DE73A8"/>
     <w:rPr>
@@ -1798,7 +2205,7 @@
       <w:szCs w:val="24"/>
     </w:rPr>
   </w:style>
-  <w:style w:type="character" w:styleId="Strong">
+  <w:style w:type="character" w:styleId="Zwaar">
     <w:name w:val="Strong"/>
     <w:uiPriority w:val="22"/>
     <w:qFormat/>
@@ -1808,7 +2215,7 @@
       <w:bCs/>
     </w:rPr>
   </w:style>
-  <w:style w:type="character" w:styleId="Emphasis">
+  <w:style w:type="character" w:styleId="Nadruk">
     <w:name w:val="Emphasis"/>
     <w:uiPriority w:val="20"/>
     <w:qFormat/>
@@ -1818,9 +2225,9 @@
       <w:iCs/>
     </w:rPr>
   </w:style>
-  <w:style w:type="paragraph" w:styleId="NoSpacing">
+  <w:style w:type="paragraph" w:styleId="Geenafstand">
     <w:name w:val="No Spacing"/>
-    <w:basedOn w:val="Normal"/>
+    <w:basedOn w:val="Standaard"/>
     <w:uiPriority w:val="1"/>
     <w:qFormat/>
     <w:rsid w:val="00DE73A8"/>
@@ -1828,9 +2235,9 @@
       <w:spacing w:after="0" w:line="240" w:lineRule="auto"/>
     </w:pPr>
   </w:style>
-  <w:style w:type="paragraph" w:styleId="ListParagraph">
+  <w:style w:type="paragraph" w:styleId="Lijstalinea">
     <w:name w:val="List Paragraph"/>
-    <w:basedOn w:val="Normal"/>
+    <w:basedOn w:val="Standaard"/>
     <w:uiPriority w:val="34"/>
     <w:qFormat/>
     <w:rsid w:val="00DE73A8"/>
@@ -1839,11 +2246,11 @@
       <w:contextualSpacing/>
     </w:pPr>
   </w:style>
-  <w:style w:type="paragraph" w:styleId="Quote">
+  <w:style w:type="paragraph" w:styleId="Citaat">
     <w:name w:val="Quote"/>
-    <w:basedOn w:val="Normal"/>
-    <w:next w:val="Normal"/>
-    <w:link w:val="QuoteChar"/>
+    <w:basedOn w:val="Standaard"/>
+    <w:next w:val="Standaard"/>
+    <w:link w:val="CitaatChar"/>
     <w:uiPriority w:val="29"/>
     <w:qFormat/>
     <w:rsid w:val="00DE73A8"/>
@@ -1854,10 +2261,10 @@
       <w:color w:val="000000" w:themeColor="text1"/>
     </w:rPr>
   </w:style>
-  <w:style w:type="character" w:customStyle="1" w:styleId="QuoteChar">
-    <w:name w:val="Quote Char"/>
-    <w:basedOn w:val="DefaultParagraphFont"/>
-    <w:link w:val="Quote"/>
+  <w:style w:type="character" w:customStyle="1" w:styleId="CitaatChar">
+    <w:name w:val="Citaat Char"/>
+    <w:basedOn w:val="Standaardalinea-lettertype"/>
+    <w:link w:val="Citaat"/>
     <w:uiPriority w:val="29"/>
     <w:rsid w:val="00DE73A8"/>
     <w:rPr>
@@ -1868,11 +2275,11 @@
       <w:sz w:val="20"/>
     </w:rPr>
   </w:style>
-  <w:style w:type="paragraph" w:styleId="IntenseQuote">
+  <w:style w:type="paragraph" w:styleId="Duidelijkcitaat">
     <w:name w:val="Intense Quote"/>
-    <w:basedOn w:val="Normal"/>
-    <w:next w:val="Normal"/>
-    <w:link w:val="IntenseQuoteChar"/>
+    <w:basedOn w:val="Standaard"/>
+    <w:next w:val="Standaard"/>
+    <w:link w:val="DuidelijkcitaatChar"/>
     <w:uiPriority w:val="30"/>
     <w:qFormat/>
     <w:rsid w:val="00DE73A8"/>
@@ -1892,10 +2299,10 @@
       <w:color w:val="4F81BD" w:themeColor="accent1"/>
     </w:rPr>
   </w:style>
-  <w:style w:type="character" w:customStyle="1" w:styleId="IntenseQuoteChar">
-    <w:name w:val="Intense Quote Char"/>
-    <w:basedOn w:val="DefaultParagraphFont"/>
-    <w:link w:val="IntenseQuote"/>
+  <w:style w:type="character" w:customStyle="1" w:styleId="DuidelijkcitaatChar">
+    <w:name w:val="Duidelijk citaat Char"/>
+    <w:basedOn w:val="Standaardalinea-lettertype"/>
+    <w:link w:val="Duidelijkcitaat"/>
     <w:uiPriority w:val="30"/>
     <w:rsid w:val="00DE73A8"/>
     <w:rPr>
@@ -1908,7 +2315,7 @@
       <w:sz w:val="20"/>
     </w:rPr>
   </w:style>
-  <w:style w:type="character" w:styleId="SubtleEmphasis">
+  <w:style w:type="character" w:styleId="Subtielebenadrukking">
     <w:name w:val="Subtle Emphasis"/>
     <w:uiPriority w:val="19"/>
     <w:qFormat/>
@@ -1922,7 +2329,7 @@
       <w:sz w:val="20"/>
     </w:rPr>
   </w:style>
-  <w:style w:type="character" w:styleId="IntenseEmphasis">
+  <w:style w:type="character" w:styleId="Intensievebenadrukking">
     <w:name w:val="Intense Emphasis"/>
     <w:uiPriority w:val="21"/>
     <w:qFormat/>
@@ -1935,7 +2342,7 @@
       <w:color w:val="4F81BD" w:themeColor="accent1"/>
     </w:rPr>
   </w:style>
-  <w:style w:type="character" w:styleId="SubtleReference">
+  <w:style w:type="character" w:styleId="Subtieleverwijzing">
     <w:name w:val="Subtle Reference"/>
     <w:uiPriority w:val="31"/>
     <w:qFormat/>
@@ -1946,7 +2353,7 @@
       <w:u w:val="single"/>
     </w:rPr>
   </w:style>
-  <w:style w:type="character" w:styleId="IntenseReference">
+  <w:style w:type="character" w:styleId="Intensieveverwijzing">
     <w:name w:val="Intense Reference"/>
     <w:uiPriority w:val="32"/>
     <w:qFormat/>
@@ -1960,7 +2367,7 @@
       <w:u w:val="single"/>
     </w:rPr>
   </w:style>
-  <w:style w:type="character" w:styleId="BookTitle">
+  <w:style w:type="character" w:styleId="Titelvanboek">
     <w:name w:val="Book Title"/>
     <w:uiPriority w:val="33"/>
     <w:qFormat/>
@@ -1972,10 +2379,10 @@
       <w:spacing w:val="5"/>
     </w:rPr>
   </w:style>
-  <w:style w:type="paragraph" w:styleId="TOCHeading">
+  <w:style w:type="paragraph" w:styleId="Kopvaninhoudsopgave">
     <w:name w:val="TOC Heading"/>
-    <w:basedOn w:val="Heading1"/>
-    <w:next w:val="Normal"/>
+    <w:basedOn w:val="Kop1"/>
+    <w:next w:val="Standaard"/>
     <w:uiPriority w:val="39"/>
     <w:semiHidden/>
     <w:unhideWhenUsed/>

</xml_diff>